<commit_message>
update forms. program ad and packing list
</commit_message>
<xml_diff>
--- a/FTC Website/forms/FTC2016_Program_Ad_Form.docx
+++ b/FTC Website/forms/FTC2016_Program_Ad_Form.docx
@@ -296,7 +296,25 @@
         <w:rPr>
           <w:rFonts w:ascii="Century Gothic" w:hAnsi="Century Gothic"/>
         </w:rPr>
-        <w:t>CYMK (grayscale, as program is printed in B&amp;W)</w:t>
+        <w:t>C</w:t>
+      </w:r>
+      <w:r>
+        <w:rPr>
+          <w:rFonts w:ascii="Century Gothic" w:hAnsi="Century Gothic"/>
+        </w:rPr>
+        <w:t>M</w:t>
+      </w:r>
+      <w:r>
+        <w:rPr>
+          <w:rFonts w:ascii="Century Gothic" w:hAnsi="Century Gothic"/>
+        </w:rPr>
+        <w:t>Y</w:t>
+      </w:r>
+      <w:r>
+        <w:rPr>
+          <w:rFonts w:ascii="Century Gothic" w:hAnsi="Century Gothic"/>
+        </w:rPr>
+        <w:t>K (grayscale, as program is printed in B&amp;W)</w:t>
       </w:r>
     </w:p>
     <w:p>
@@ -483,7 +501,25 @@
           <w:color w:val="9BBB59" w:themeColor="accent3"/>
           <w:sz w:val="32"/>
         </w:rPr>
-        <w:t>DUE SUNDAY, SEPTEMBER 27</w:t>
+        <w:t>DUE TUES</w:t>
+      </w:r>
+      <w:r>
+        <w:rPr>
+          <w:rFonts w:ascii="Century Gothic" w:hAnsi="Century Gothic"/>
+          <w:b/>
+          <w:color w:val="9BBB59" w:themeColor="accent3"/>
+          <w:sz w:val="32"/>
+        </w:rPr>
+        <w:t>DAY, SEPTEMBER 2</w:t>
+      </w:r>
+      <w:r>
+        <w:rPr>
+          <w:rFonts w:ascii="Century Gothic" w:hAnsi="Century Gothic"/>
+          <w:b/>
+          <w:color w:val="9BBB59" w:themeColor="accent3"/>
+          <w:sz w:val="32"/>
+        </w:rPr>
+        <w:t>0</w:t>
       </w:r>
       <w:r>
         <w:rPr>
@@ -615,6 +651,7 @@
           </w:p>
         </w:tc>
       </w:tr>
+      <w:bookmarkStart w:id="0" w:name="_GoBack"/>
       <w:tr>
         <w:trPr>
           <w:trHeight w:val="1151"/>
@@ -649,7 +686,7 @@
                 </w:ffData>
               </w:fldChar>
             </w:r>
-            <w:bookmarkStart w:id="0" w:name="Check1"/>
+            <w:bookmarkStart w:id="1" w:name="Check1"/>
             <w:r>
               <w:rPr>
                 <w:rFonts w:ascii="MS Gothic" w:eastAsia="MS Gothic" w:hAnsi="MS Gothic"/>
@@ -670,6 +707,7 @@
               </w:rPr>
               <w:fldChar w:fldCharType="end"/>
             </w:r>
+            <w:bookmarkEnd w:id="1"/>
             <w:bookmarkEnd w:id="0"/>
             <w:r>
               <w:rPr>
@@ -733,7 +771,7 @@
                 </w:ffData>
               </w:fldChar>
             </w:r>
-            <w:bookmarkStart w:id="1" w:name="Check5"/>
+            <w:bookmarkStart w:id="2" w:name="Check5"/>
             <w:r>
               <w:rPr>
                 <w:rFonts w:ascii="MS Gothic" w:eastAsia="MS Gothic" w:hAnsi="MS Gothic"/>
@@ -754,7 +792,7 @@
               </w:rPr>
               <w:fldChar w:fldCharType="end"/>
             </w:r>
-            <w:bookmarkEnd w:id="1"/>
+            <w:bookmarkEnd w:id="2"/>
             <w:r>
               <w:rPr>
                 <w:rFonts w:ascii="MS Gothic" w:eastAsia="MS Gothic" w:hAnsi="MS Gothic"/>
@@ -827,7 +865,7 @@
                 </w:ffData>
               </w:fldChar>
             </w:r>
-            <w:bookmarkStart w:id="2" w:name="Check4"/>
+            <w:bookmarkStart w:id="3" w:name="Check4"/>
             <w:r>
               <w:rPr>
                 <w:rFonts w:ascii="MS Gothic" w:eastAsia="MS Gothic" w:hAnsi="MS Gothic"/>
@@ -845,7 +883,7 @@
               </w:rPr>
               <w:fldChar w:fldCharType="end"/>
             </w:r>
-            <w:bookmarkEnd w:id="2"/>
+            <w:bookmarkEnd w:id="3"/>
             <w:r>
               <w:rPr>
                 <w:rFonts w:ascii="MS Gothic" w:eastAsia="MS Gothic" w:hAnsi="MS Gothic"/>
@@ -985,7 +1023,7 @@
                 </w:ffData>
               </w:fldChar>
             </w:r>
-            <w:bookmarkStart w:id="3" w:name="Text1"/>
+            <w:bookmarkStart w:id="4" w:name="Text1"/>
             <w:r>
               <w:rPr>
                 <w:rFonts w:ascii="Century Gothic" w:hAnsi="Century Gothic"/>
@@ -1006,7 +1044,6 @@
               </w:rPr>
               <w:fldChar w:fldCharType="separate"/>
             </w:r>
-            <w:bookmarkStart w:id="4" w:name="_GoBack"/>
             <w:r>
               <w:rPr>
                 <w:rFonts w:ascii="Century Gothic" w:hAnsi="Century Gothic"/>
@@ -1047,15 +1084,14 @@
               </w:rPr>
               <w:t> </w:t>
             </w:r>
+            <w:r>
+              <w:rPr>
+                <w:rFonts w:ascii="Century Gothic" w:hAnsi="Century Gothic"/>
+                <w:color w:val="000000" w:themeColor="text1"/>
+              </w:rPr>
+              <w:fldChar w:fldCharType="end"/>
+            </w:r>
             <w:bookmarkEnd w:id="4"/>
-            <w:r>
-              <w:rPr>
-                <w:rFonts w:ascii="Century Gothic" w:hAnsi="Century Gothic"/>
-                <w:color w:val="000000" w:themeColor="text1"/>
-              </w:rPr>
-              <w:fldChar w:fldCharType="end"/>
-            </w:r>
-            <w:bookmarkEnd w:id="3"/>
           </w:p>
         </w:tc>
       </w:tr>
@@ -2092,7 +2128,7 @@
           <w:color w:val="FF0000"/>
           <w:sz w:val="40"/>
         </w:rPr>
-        <w:t xml:space="preserve">Sunday, </w:t>
+        <w:t>Tuesd</w:t>
       </w:r>
       <w:r>
         <w:rPr>
@@ -2101,7 +2137,7 @@
           <w:color w:val="FF0000"/>
           <w:sz w:val="40"/>
         </w:rPr>
-        <w:t>September</w:t>
+        <w:t xml:space="preserve">ay, </w:t>
       </w:r>
       <w:r>
         <w:rPr>
@@ -2110,7 +2146,25 @@
           <w:color w:val="FF0000"/>
           <w:sz w:val="40"/>
         </w:rPr>
-        <w:t xml:space="preserve"> 27</w:t>
+        <w:t>September</w:t>
+      </w:r>
+      <w:r>
+        <w:rPr>
+          <w:rFonts w:ascii="Century Gothic" w:eastAsia="SimSun" w:hAnsi="Century Gothic" w:cs="Tahoma"/>
+          <w:b/>
+          <w:color w:val="FF0000"/>
+          <w:sz w:val="40"/>
+        </w:rPr>
+        <w:t xml:space="preserve"> 2</w:t>
+      </w:r>
+      <w:r>
+        <w:rPr>
+          <w:rFonts w:ascii="Century Gothic" w:eastAsia="SimSun" w:hAnsi="Century Gothic" w:cs="Tahoma"/>
+          <w:b/>
+          <w:color w:val="FF0000"/>
+          <w:sz w:val="40"/>
+        </w:rPr>
+        <w:t>0</w:t>
       </w:r>
       <w:r>
         <w:rPr>
@@ -5704,7 +5758,7 @@
 </file>
 
 <file path=customXml/itemProps1.xml><?xml version="1.0" encoding="utf-8"?>
-<ds:datastoreItem xmlns:ds="http://schemas.openxmlformats.org/officeDocument/2006/customXml" ds:itemID="{F4BD34AD-0F77-C044-BFCD-B9B3D892881D}">
+<ds:datastoreItem xmlns:ds="http://schemas.openxmlformats.org/officeDocument/2006/customXml" ds:itemID="{3A68E05B-4549-514A-AD53-FC7A224E2A32}">
   <ds:schemaRefs>
     <ds:schemaRef ds:uri="http://schemas.openxmlformats.org/officeDocument/2006/bibliography"/>
   </ds:schemaRefs>

</xml_diff>